<commit_message>
permit amendment template fixes
</commit_message>
<xml_diff>
--- a/services/core-api/app/templates/permit/Permit_Amendment_template.docx
+++ b/services/core-api/app/templates/permit/Permit_Amendment_template.docx
@@ -236,7 +236,15 @@
           <w:sz w:val="22"/>
           <w:szCs w:val="22"/>
         </w:rPr>
-        <w:t>d.mine_number</w:t>
+        <w:t>d.mine_n</w:t>
+      </w:r>
+      <w:r>
+        <w:rPr>
+          <w:color w:val="000000" w:themeColor="text1"/>
+          <w:sz w:val="22"/>
+          <w:szCs w:val="22"/>
+        </w:rPr>
+        <w:t>o</w:t>
       </w:r>
       <w:proofErr w:type="spellEnd"/>
       <w:r>
@@ -451,18 +459,18 @@
           <w:sz w:val="22"/>
           <w:szCs w:val="22"/>
         </w:rPr>
-        <w:t>For work at {</w:t>
-      </w:r>
-      <w:proofErr w:type="spellStart"/>
-      <w:r>
-        <w:rPr>
-          <w:color w:val="000000" w:themeColor="text1"/>
-          <w:sz w:val="22"/>
-          <w:szCs w:val="22"/>
-        </w:rPr>
-        <w:t>d.mine_name</w:t>
-      </w:r>
-      <w:proofErr w:type="spellEnd"/>
+        <w:t>For work at {d.</w:t>
+      </w:r>
+      <w:r>
+        <w:t xml:space="preserve"> </w:t>
+      </w:r>
+      <w:r>
+        <w:rPr>
+          <w:sz w:val="22"/>
+          <w:szCs w:val="22"/>
+        </w:rPr>
+        <w:t>property</w:t>
+      </w:r>
       <w:r>
         <w:rPr>
           <w:color w:val="000000" w:themeColor="text1"/>

</xml_diff>